<commit_message>
finished designing Research, AMESeminars, Equipment pages - photoshop
</commit_message>
<xml_diff>
--- a/Documents/notes/some sampels websites.docx
+++ b/Documents/notes/some sampels websites.docx
@@ -9,8 +9,6 @@
     </w:p>
     <w:p/>
     <w:p>
-      <w:bookmarkStart w:id="0" w:name="_GoBack"/>
-      <w:bookmarkEnd w:id="0"/>
       <w:r>
         <w:t>The top of the page can be look like:</w:t>
       </w:r>
@@ -52,7 +50,15 @@
     <w:p/>
     <w:p>
       <w:r>
-        <w:t xml:space="preserve">for news we can follow the Structure of moving picture same like: </w:t>
+        <w:t xml:space="preserve">for </w:t>
+      </w:r>
+      <w:proofErr w:type="gramStart"/>
+      <w:r>
+        <w:t>news</w:t>
+      </w:r>
+      <w:proofErr w:type="gramEnd"/>
+      <w:r>
+        <w:t xml:space="preserve"> we can follow the Structure of moving picture same like: </w:t>
       </w:r>
     </w:p>
     <w:p>
@@ -92,7 +98,15 @@
     <w:p/>
     <w:p>
       <w:r>
-        <w:t>for the end of website we can have:</w:t>
+        <w:t xml:space="preserve">for the end of </w:t>
+      </w:r>
+      <w:proofErr w:type="gramStart"/>
+      <w:r>
+        <w:t>website</w:t>
+      </w:r>
+      <w:proofErr w:type="gramEnd"/>
+      <w:r>
+        <w:t xml:space="preserve"> we can have:</w:t>
       </w:r>
     </w:p>
     <w:p>
@@ -233,7 +247,35 @@
         <w:rPr>
           <w:rStyle w:val="Hyperlink"/>
         </w:rPr>
-        <w:t xml:space="preserve"> (the style – Brual likes the white colore)</w:t>
+        <w:t xml:space="preserve"> (the style – </w:t>
+      </w:r>
+      <w:proofErr w:type="spellStart"/>
+      <w:r>
+        <w:rPr>
+          <w:rStyle w:val="Hyperlink"/>
+        </w:rPr>
+        <w:t>Brual</w:t>
+      </w:r>
+      <w:proofErr w:type="spellEnd"/>
+      <w:r>
+        <w:rPr>
+          <w:rStyle w:val="Hyperlink"/>
+        </w:rPr>
+        <w:t xml:space="preserve"> likes the white </w:t>
+      </w:r>
+      <w:proofErr w:type="spellStart"/>
+      <w:r>
+        <w:rPr>
+          <w:rStyle w:val="Hyperlink"/>
+        </w:rPr>
+        <w:t>colore</w:t>
+      </w:r>
+      <w:proofErr w:type="spellEnd"/>
+      <w:r>
+        <w:rPr>
+          <w:rStyle w:val="Hyperlink"/>
+        </w:rPr>
+        <w:t>)</w:t>
       </w:r>
     </w:p>
     <w:p>
@@ -543,6 +585,89 @@
       </w:hyperlink>
     </w:p>
     <w:p/>
+    <w:p/>
+    <w:p/>
+    <w:p/>
+    <w:p>
+      <w:r>
+        <w:lastRenderedPageBreak/>
+        <w:t>USC logo</w:t>
+      </w:r>
+    </w:p>
+    <w:p>
+      <w:r>
+        <w:t>menu bar:</w:t>
+      </w:r>
+    </w:p>
+    <w:p>
+      <w:pPr>
+        <w:ind w:left="360"/>
+      </w:pPr>
+      <w:r>
+        <w:t>Home:</w:t>
+      </w:r>
+      <w:r>
+        <w:t xml:space="preserve"> moving pictures, news</w:t>
+      </w:r>
+    </w:p>
+    <w:p>
+      <w:pPr>
+        <w:ind w:left="360"/>
+      </w:pPr>
+      <w:r>
+        <w:t xml:space="preserve">Research: </w:t>
+      </w:r>
+    </w:p>
+    <w:p>
+      <w:pPr>
+        <w:ind w:left="360"/>
+      </w:pPr>
+      <w:r>
+        <w:t>AME Seminars:</w:t>
+      </w:r>
+    </w:p>
+    <w:p>
+      <w:pPr>
+        <w:ind w:left="360"/>
+      </w:pPr>
+      <w:r>
+        <w:t>Equipment:</w:t>
+      </w:r>
+    </w:p>
+    <w:p>
+      <w:pPr>
+        <w:ind w:left="360"/>
+      </w:pPr>
+      <w:r>
+        <w:t>Resources:</w:t>
+      </w:r>
+    </w:p>
+    <w:p>
+      <w:pPr>
+        <w:ind w:left="360"/>
+      </w:pPr>
+      <w:r>
+        <w:t>About us:</w:t>
+      </w:r>
+    </w:p>
+    <w:p>
+      <w:pPr>
+        <w:ind w:left="360"/>
+      </w:pPr>
+      <w:bookmarkStart w:id="0" w:name="_GoBack"/>
+      <w:r>
+        <w:t>Contacts</w:t>
+      </w:r>
+      <w:bookmarkEnd w:id="0"/>
+      <w:r>
+        <w:t>: Content, people in the CAM</w:t>
+      </w:r>
+    </w:p>
+    <w:p>
+      <w:r>
+        <w:t>shorts cuts</w:t>
+      </w:r>
+    </w:p>
     <w:p/>
     <w:sectPr>
       <w:pgSz w:w="12240" w:h="15840"/>

</xml_diff>